<commit_message>
small change to ideas doc
</commit_message>
<xml_diff>
--- a/Ideas.docx
+++ b/Ideas.docx
@@ -40,25 +40,7 @@
           <w:color w:val="000000"/>
           <w:lang w:eastAsia="en-CA"/>
         </w:rPr>
-        <w:t xml:space="preserve">Trevor </w:t>
-      </w:r>
-      <w:proofErr w:type="spellStart"/>
-      <w:r>
-        <w:rPr>
-          <w:rFonts w:asciiTheme="majorHAnsi" w:eastAsia="Times New Roman" w:hAnsiTheme="majorHAnsi" w:cstheme="majorHAnsi"/>
-          <w:color w:val="000000"/>
-          <w:lang w:eastAsia="en-CA"/>
-        </w:rPr>
-        <w:t>Stokvis</w:t>
-      </w:r>
-      <w:proofErr w:type="spellEnd"/>
-      <w:r>
-        <w:rPr>
-          <w:rFonts w:asciiTheme="majorHAnsi" w:eastAsia="Times New Roman" w:hAnsiTheme="majorHAnsi" w:cstheme="majorHAnsi"/>
-          <w:color w:val="000000"/>
-          <w:lang w:eastAsia="en-CA"/>
-        </w:rPr>
-        <w:t xml:space="preserve"> - 10897072 - </w:t>
+        <w:t xml:space="preserve">Trevor Stokvis - 10897072 - </w:t>
       </w:r>
       <w:hyperlink r:id="rId5" w:history="1">
         <w:r>
@@ -298,7 +280,19 @@
           <w:color w:val="000000"/>
           <w:lang w:eastAsia="en-CA"/>
         </w:rPr>
-        <w:t>Predicting when a player will break out of a slump, or cool down:</w:t>
+        <w:t>Predicting when a player will break out of a slum</w:t>
+      </w:r>
+      <w:bookmarkStart w:id="0" w:name="_GoBack"/>
+      <w:bookmarkEnd w:id="0"/>
+      <w:r>
+        <w:rPr>
+          <w:rFonts w:asciiTheme="majorHAnsi" w:eastAsia="Times New Roman" w:hAnsiTheme="majorHAnsi" w:cstheme="majorHAnsi"/>
+          <w:b/>
+          <w:bCs/>
+          <w:color w:val="000000"/>
+          <w:lang w:eastAsia="en-CA"/>
+        </w:rPr>
+        <w:t>p, or cool down:</w:t>
       </w:r>
     </w:p>
     <w:p>
@@ -355,7 +349,39 @@
           <w:color w:val="000000"/>
           <w:lang w:eastAsia="en-CA"/>
         </w:rPr>
-        <w:t xml:space="preserve"> a period where they are performing better than they should be, call it a “roll”. Here we would predict the ending to both the slump or a roll.</w:t>
+        <w:t xml:space="preserve"> a period where they are performing better than they should be, call it a “</w:t>
+      </w:r>
+      <w:r>
+        <w:rPr>
+          <w:rFonts w:asciiTheme="majorHAnsi" w:eastAsia="Times New Roman" w:hAnsiTheme="majorHAnsi" w:cstheme="majorHAnsi"/>
+          <w:color w:val="000000"/>
+          <w:lang w:eastAsia="en-CA"/>
+        </w:rPr>
+        <w:t>streak</w:t>
+      </w:r>
+      <w:r>
+        <w:rPr>
+          <w:rFonts w:asciiTheme="majorHAnsi" w:eastAsia="Times New Roman" w:hAnsiTheme="majorHAnsi" w:cstheme="majorHAnsi"/>
+          <w:color w:val="000000"/>
+          <w:lang w:eastAsia="en-CA"/>
+        </w:rPr>
+        <w:t xml:space="preserve">”. Here we would predict the ending to both the slump or a </w:t>
+      </w:r>
+      <w:r>
+        <w:rPr>
+          <w:rFonts w:asciiTheme="majorHAnsi" w:eastAsia="Times New Roman" w:hAnsiTheme="majorHAnsi" w:cstheme="majorHAnsi"/>
+          <w:color w:val="000000"/>
+          <w:lang w:eastAsia="en-CA"/>
+        </w:rPr>
+        <w:t>streak</w:t>
+      </w:r>
+      <w:r>
+        <w:rPr>
+          <w:rFonts w:asciiTheme="majorHAnsi" w:eastAsia="Times New Roman" w:hAnsiTheme="majorHAnsi" w:cstheme="majorHAnsi"/>
+          <w:color w:val="000000"/>
+          <w:lang w:eastAsia="en-CA"/>
+        </w:rPr>
+        <w:t>.</w:t>
       </w:r>
     </w:p>
     <w:p>
@@ -378,7 +404,23 @@
           <w:color w:val="000000"/>
           <w:lang w:eastAsia="en-CA"/>
         </w:rPr>
-        <w:t>Would need to set what stat/combination of stats are relevant to a slump/roll. Could look at:</w:t>
+        <w:t>Would need to set what stat/combination of stats are relevant to a slump/</w:t>
+      </w:r>
+      <w:r>
+        <w:rPr>
+          <w:rFonts w:asciiTheme="majorHAnsi" w:eastAsia="Times New Roman" w:hAnsiTheme="majorHAnsi" w:cstheme="majorHAnsi"/>
+          <w:color w:val="000000"/>
+          <w:lang w:eastAsia="en-CA"/>
+        </w:rPr>
+        <w:t>streak</w:t>
+      </w:r>
+      <w:r>
+        <w:rPr>
+          <w:rFonts w:asciiTheme="majorHAnsi" w:eastAsia="Times New Roman" w:hAnsiTheme="majorHAnsi" w:cstheme="majorHAnsi"/>
+          <w:color w:val="000000"/>
+          <w:lang w:eastAsia="en-CA"/>
+        </w:rPr>
+        <w:t>. Could look at:</w:t>
       </w:r>
     </w:p>
     <w:p>
@@ -426,7 +468,39 @@
           <w:color w:val="000000"/>
           <w:lang w:eastAsia="en-CA"/>
         </w:rPr>
-        <w:t>Slump/roll predictions for each stat (for example, “Trout is in a slump for BA but his OBP on a roll”).</w:t>
+        <w:t>Slump/</w:t>
+      </w:r>
+      <w:r>
+        <w:rPr>
+          <w:rFonts w:asciiTheme="majorHAnsi" w:eastAsia="Times New Roman" w:hAnsiTheme="majorHAnsi" w:cstheme="majorHAnsi"/>
+          <w:color w:val="000000"/>
+          <w:lang w:eastAsia="en-CA"/>
+        </w:rPr>
+        <w:t>streak</w:t>
+      </w:r>
+      <w:r>
+        <w:rPr>
+          <w:rFonts w:asciiTheme="majorHAnsi" w:eastAsia="Times New Roman" w:hAnsiTheme="majorHAnsi" w:cstheme="majorHAnsi"/>
+          <w:color w:val="000000"/>
+          <w:lang w:eastAsia="en-CA"/>
+        </w:rPr>
+        <w:t xml:space="preserve"> predictions for each stat (for example, “Trout is in</w:t>
+      </w:r>
+      <w:r>
+        <w:rPr>
+          <w:rFonts w:asciiTheme="majorHAnsi" w:eastAsia="Times New Roman" w:hAnsiTheme="majorHAnsi" w:cstheme="majorHAnsi"/>
+          <w:color w:val="000000"/>
+          <w:lang w:eastAsia="en-CA"/>
+        </w:rPr>
+        <w:t xml:space="preserve"> a slump for BA but his OBP is streaking</w:t>
+      </w:r>
+      <w:r>
+        <w:rPr>
+          <w:rFonts w:asciiTheme="majorHAnsi" w:eastAsia="Times New Roman" w:hAnsiTheme="majorHAnsi" w:cstheme="majorHAnsi"/>
+          <w:color w:val="000000"/>
+          <w:lang w:eastAsia="en-CA"/>
+        </w:rPr>
+        <w:t>”).</w:t>
       </w:r>
     </w:p>
     <w:p>
@@ -524,7 +598,23 @@
           <w:color w:val="000000"/>
           <w:lang w:eastAsia="en-CA"/>
         </w:rPr>
-        <w:t xml:space="preserve"> a particular player is in a slump/roll.  Each player would have an individual level of variance so that would affect </w:t>
+        <w:t xml:space="preserve"> a particular player is in a slump/</w:t>
+      </w:r>
+      <w:r>
+        <w:rPr>
+          <w:rFonts w:asciiTheme="majorHAnsi" w:eastAsia="Times New Roman" w:hAnsiTheme="majorHAnsi" w:cstheme="majorHAnsi"/>
+          <w:color w:val="000000"/>
+          <w:lang w:eastAsia="en-CA"/>
+        </w:rPr>
+        <w:t>streak</w:t>
+      </w:r>
+      <w:r>
+        <w:rPr>
+          <w:rFonts w:asciiTheme="majorHAnsi" w:eastAsia="Times New Roman" w:hAnsiTheme="majorHAnsi" w:cstheme="majorHAnsi"/>
+          <w:color w:val="000000"/>
+          <w:lang w:eastAsia="en-CA"/>
+        </w:rPr>
+        <w:t xml:space="preserve">.  Each player would have an individual level of variance so that would affect </w:t>
       </w:r>
       <w:proofErr w:type="gramStart"/>
       <w:r>
@@ -533,17 +623,7 @@
           <w:color w:val="000000"/>
           <w:lang w:eastAsia="en-CA"/>
         </w:rPr>
-        <w:t>whether or n</w:t>
-      </w:r>
-      <w:bookmarkStart w:id="0" w:name="_GoBack"/>
-      <w:bookmarkEnd w:id="0"/>
-      <w:r>
-        <w:rPr>
-          <w:rFonts w:asciiTheme="majorHAnsi" w:eastAsia="Times New Roman" w:hAnsiTheme="majorHAnsi" w:cstheme="majorHAnsi"/>
-          <w:color w:val="000000"/>
-          <w:lang w:eastAsia="en-CA"/>
-        </w:rPr>
-        <w:t>ot</w:t>
+        <w:t>whether or not</w:t>
       </w:r>
       <w:proofErr w:type="gramEnd"/>
       <w:r>
@@ -570,7 +650,23 @@
           <w:color w:val="000000"/>
           <w:lang w:eastAsia="en-CA"/>
         </w:rPr>
-        <w:t xml:space="preserve"> slump/roll or just the new normal for the player. </w:t>
+        <w:t xml:space="preserve"> slump/</w:t>
+      </w:r>
+      <w:r>
+        <w:rPr>
+          <w:rFonts w:asciiTheme="majorHAnsi" w:eastAsia="Times New Roman" w:hAnsiTheme="majorHAnsi" w:cstheme="majorHAnsi"/>
+          <w:color w:val="000000"/>
+          <w:lang w:eastAsia="en-CA"/>
+        </w:rPr>
+        <w:t>streak</w:t>
+      </w:r>
+      <w:r>
+        <w:rPr>
+          <w:rFonts w:asciiTheme="majorHAnsi" w:eastAsia="Times New Roman" w:hAnsiTheme="majorHAnsi" w:cstheme="majorHAnsi"/>
+          <w:color w:val="000000"/>
+          <w:lang w:eastAsia="en-CA"/>
+        </w:rPr>
+        <w:t xml:space="preserve"> or just the new normal for the player. </w:t>
       </w:r>
     </w:p>
     <w:p>
@@ -1255,6 +1351,7 @@
     <w:lsdException w:name="HTML Sample" w:semiHidden="1" w:unhideWhenUsed="1"/>
     <w:lsdException w:name="HTML Typewriter" w:semiHidden="1" w:unhideWhenUsed="1"/>
     <w:lsdException w:name="HTML Variable" w:semiHidden="1" w:unhideWhenUsed="1"/>
+    <w:lsdException w:name="Normal Table" w:semiHidden="1" w:unhideWhenUsed="1"/>
     <w:lsdException w:name="annotation subject" w:semiHidden="1" w:unhideWhenUsed="1"/>
     <w:lsdException w:name="No List" w:semiHidden="1" w:unhideWhenUsed="1"/>
     <w:lsdException w:name="Outline List 1" w:semiHidden="1" w:unhideWhenUsed="1"/>
@@ -1301,8 +1398,10 @@
     <w:lsdException w:name="Table Subtle 2" w:semiHidden="1" w:unhideWhenUsed="1"/>
     <w:lsdException w:name="Table Web 1" w:semiHidden="1" w:unhideWhenUsed="1"/>
     <w:lsdException w:name="Table Web 2" w:semiHidden="1" w:unhideWhenUsed="1"/>
+    <w:lsdException w:name="Table Web 3" w:semiHidden="1" w:unhideWhenUsed="1"/>
     <w:lsdException w:name="Balloon Text" w:semiHidden="1" w:unhideWhenUsed="1"/>
     <w:lsdException w:name="Table Grid" w:uiPriority="39"/>
+    <w:lsdException w:name="Table Theme" w:semiHidden="1" w:unhideWhenUsed="1"/>
     <w:lsdException w:name="Placeholder Text" w:semiHidden="1"/>
     <w:lsdException w:name="No Spacing" w:uiPriority="1" w:qFormat="1"/>
     <w:lsdException w:name="Light Shading" w:uiPriority="60"/>

</xml_diff>